<commit_message>
Inspection document function description added
</commit_message>
<xml_diff>
--- a/Inspection/Inspection-document-draft-v0.2.docx
+++ b/Inspection/Inspection-document-draft-v0.2.docx
@@ -141,7 +141,7 @@
               </mc:Choice>
               <mc:Fallback>
                 <w:pict>
-                  <v:rect w14:anchorId="76C19774" id="Rectangle 2" o:spid="_x0000_s1026" style="position:absolute;margin-left:0;margin-top:0;width:642.6pt;height:64.4pt;z-index:251659264;visibility:visible;mso-wrap-style:square;mso-width-percent:1050;mso-height-percent:900;mso-wrap-distance-left:9pt;mso-wrap-distance-top:0;mso-wrap-distance-right:9pt;mso-wrap-distance-bottom:0;mso-position-horizontal:center;mso-position-horizontal-relative:page;mso-position-vertical:bottom;mso-position-vertical-relative:page;mso-width-percent:1050;mso-height-percent:900;mso-width-relative:page;mso-height-relative:top-margin-area;v-text-anchor:top" o:gfxdata="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" o:allowincell="f" fillcolor="#9cc2e5 [1940]" strokecolor="#5b9bd5 [3204]">
+                  <v:rect w14:anchorId="6BE0C43A" id="Rectangle 2" o:spid="_x0000_s1026" style="position:absolute;margin-left:0;margin-top:0;width:642.6pt;height:64.4pt;z-index:251659264;visibility:visible;mso-wrap-style:square;mso-width-percent:1050;mso-height-percent:900;mso-wrap-distance-left:9pt;mso-wrap-distance-top:0;mso-wrap-distance-right:9pt;mso-wrap-distance-bottom:0;mso-position-horizontal:center;mso-position-horizontal-relative:page;mso-position-vertical:bottom;mso-position-vertical-relative:page;mso-width-percent:1050;mso-height-percent:900;mso-width-relative:page;mso-height-relative:top-margin-area;v-text-anchor:top" o:gfxdata="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" o:allowincell="f" fillcolor="#9cc2e5 [1940]" strokecolor="#5b9bd5 [3204]">
                     <w10:wrap anchorx="page" anchory="page"/>
                   </v:rect>
                 </w:pict>
@@ -213,7 +213,7 @@
               </mc:Choice>
               <mc:Fallback>
                 <w:pict>
-                  <v:rect w14:anchorId="69178F86" id="Rectangle 5" o:spid="_x0000_s1026" style="position:absolute;margin-left:0;margin-top:0;width:7.15pt;height:831.2pt;z-index:251662336;visibility:visible;mso-wrap-style:square;mso-width-percent:0;mso-height-percent:1050;mso-wrap-distance-left:9pt;mso-wrap-distance-top:0;mso-wrap-distance-right:9pt;mso-wrap-distance-bottom:0;mso-position-horizontal:center;mso-position-horizontal-relative:left-margin-area;mso-position-vertical:center;mso-position-vertical-relative:page;mso-width-percent:0;mso-height-percent:1050;mso-width-relative:page;mso-height-relative:page;v-text-anchor:top" o:gfxdata="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" o:allowincell="f" strokecolor="#5b9bd5 [3204]">
+                  <v:rect w14:anchorId="57DD06FC" id="Rectangle 5" o:spid="_x0000_s1026" style="position:absolute;margin-left:0;margin-top:0;width:7.15pt;height:831.2pt;z-index:251662336;visibility:visible;mso-wrap-style:square;mso-width-percent:0;mso-height-percent:1050;mso-wrap-distance-left:9pt;mso-wrap-distance-top:0;mso-wrap-distance-right:9pt;mso-wrap-distance-bottom:0;mso-position-horizontal:center;mso-position-horizontal-relative:left-margin-area;mso-position-vertical:center;mso-position-vertical-relative:page;mso-width-percent:0;mso-height-percent:1050;mso-width-relative:page;mso-height-relative:page;v-text-anchor:top" o:gfxdata="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" o:allowincell="f" strokecolor="#5b9bd5 [3204]">
                     <w10:wrap anchorx="margin" anchory="page"/>
                   </v:rect>
                 </w:pict>
@@ -285,7 +285,7 @@
               </mc:Choice>
               <mc:Fallback>
                 <w:pict>
-                  <v:rect w14:anchorId="6555623B" id="Rectangle 4" o:spid="_x0000_s1026" style="position:absolute;margin-left:0;margin-top:0;width:7.15pt;height:831.2pt;z-index:251661312;visibility:visible;mso-wrap-style:square;mso-width-percent:0;mso-height-percent:1050;mso-wrap-distance-left:9pt;mso-wrap-distance-top:0;mso-wrap-distance-right:9pt;mso-wrap-distance-bottom:0;mso-position-horizontal:center;mso-position-horizontal-relative:right-margin-area;mso-position-vertical:center;mso-position-vertical-relative:page;mso-width-percent:0;mso-height-percent:1050;mso-width-relative:page;mso-height-relative:page;v-text-anchor:top" o:gfxdata="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" o:allowincell="f" strokecolor="#5b9bd5 [3204]">
+                  <v:rect w14:anchorId="0E7B718B" id="Rectangle 4" o:spid="_x0000_s1026" style="position:absolute;margin-left:0;margin-top:0;width:7.15pt;height:831.2pt;z-index:251661312;visibility:visible;mso-wrap-style:square;mso-width-percent:0;mso-height-percent:1050;mso-wrap-distance-left:9pt;mso-wrap-distance-top:0;mso-wrap-distance-right:9pt;mso-wrap-distance-bottom:0;mso-position-horizontal:center;mso-position-horizontal-relative:right-margin-area;mso-position-vertical:center;mso-position-vertical-relative:page;mso-width-percent:0;mso-height-percent:1050;mso-width-relative:page;mso-height-relative:page;v-text-anchor:top" o:gfxdata="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" o:allowincell="f" strokecolor="#5b9bd5 [3204]">
                     <w10:wrap anchorx="margin" anchory="page"/>
                   </v:rect>
                 </w:pict>
@@ -360,7 +360,7 @@
               </mc:Choice>
               <mc:Fallback>
                 <w:pict>
-                  <v:rect w14:anchorId="6D511188" id="Rectangle 3" o:spid="_x0000_s1026" style="position:absolute;margin-left:0;margin-top:0;width:642.6pt;height:64.8pt;z-index:251660288;visibility:visible;mso-wrap-style:square;mso-width-percent:1050;mso-height-percent:900;mso-wrap-distance-left:9pt;mso-wrap-distance-top:0;mso-wrap-distance-right:9pt;mso-wrap-distance-bottom:0;mso-position-horizontal:center;mso-position-horizontal-relative:page;mso-position-vertical:top;mso-position-vertical-relative:top-margin-area;mso-width-percent:1050;mso-height-percent:900;mso-width-relative:page;mso-height-relative:top-margin-area;v-text-anchor:top" o:gfxdata="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" o:allowincell="f" fillcolor="#9cc2e5 [1940]" strokecolor="#5b9bd5 [3204]">
+                  <v:rect w14:anchorId="5B71B49D" id="Rectangle 3" o:spid="_x0000_s1026" style="position:absolute;margin-left:0;margin-top:0;width:642.6pt;height:64.8pt;z-index:251660288;visibility:visible;mso-wrap-style:square;mso-width-percent:1050;mso-height-percent:900;mso-wrap-distance-left:9pt;mso-wrap-distance-top:0;mso-wrap-distance-right:9pt;mso-wrap-distance-bottom:0;mso-position-horizontal:center;mso-position-horizontal-relative:page;mso-position-vertical:top;mso-position-vertical-relative:top-margin-area;mso-width-percent:1050;mso-height-percent:900;mso-width-relative:page;mso-height-relative:top-margin-area;v-text-anchor:top" o:gfxdata="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" o:allowincell="f" fillcolor="#9cc2e5 [1940]" strokecolor="#5b9bd5 [3204]">
                     <w10:wrap anchorx="page" anchory="margin"/>
                   </v:rect>
                 </w:pict>
@@ -611,40 +611,15 @@
                   <w:sz w:val="28"/>
                   <w:szCs w:val="28"/>
                 </w:rPr>
-                <w:t>;</w:t>
+                <w:t>;Pavle</w:t>
               </w:r>
-              <w:proofErr w:type="spellStart"/>
-              <w:r>
-                <w:rPr>
-                  <w:sz w:val="28"/>
-                  <w:szCs w:val="28"/>
-                </w:rPr>
-                <w:t>Pavle</w:t>
-              </w:r>
-              <w:proofErr w:type="spellEnd"/>
               <w:proofErr w:type="gramEnd"/>
               <w:r>
                 <w:rPr>
                   <w:sz w:val="28"/>
                   <w:szCs w:val="28"/>
                 </w:rPr>
-                <w:t xml:space="preserve"> </w:t>
-              </w:r>
-              <w:proofErr w:type="spellStart"/>
-              <w:r>
-                <w:rPr>
-                  <w:sz w:val="28"/>
-                  <w:szCs w:val="28"/>
-                </w:rPr>
-                <w:t>Vidanovic</w:t>
-              </w:r>
-              <w:proofErr w:type="spellEnd"/>
-              <w:r>
-                <w:rPr>
-                  <w:sz w:val="28"/>
-                  <w:szCs w:val="28"/>
-                </w:rPr>
-                <w:t xml:space="preserve"> (mat. 854472)</w:t>
+                <w:t xml:space="preserve"> Vidanovic (mat. 854472)</w:t>
               </w:r>
             </w:p>
           </w:sdtContent>
@@ -1506,14 +1481,327 @@
         <w:ind w:left="432" w:right="0" w:firstLine="0"/>
         <w:jc w:val="left"/>
       </w:pPr>
+      <w:proofErr w:type="spellStart"/>
       <w:r>
         <w:t>WebappClassLoader</w:t>
+      </w:r>
+      <w:proofErr w:type="spellEnd"/>
+    </w:p>
+    <w:p>
+      <w:pPr>
+        <w:spacing w:after="160" w:line="259" w:lineRule="auto"/>
+        <w:ind w:left="432" w:right="0" w:firstLine="0"/>
+        <w:jc w:val="left"/>
+      </w:pPr>
+      <w:proofErr w:type="spellStart"/>
+      <w:proofErr w:type="gramStart"/>
+      <w:r>
+        <w:rPr>
+          <w:b/>
+          <w:i/>
+        </w:rPr>
+        <w:t>findClassInternal</w:t>
+      </w:r>
+      <w:proofErr w:type="spellEnd"/>
+      <w:r>
+        <w:rPr>
+          <w:b/>
+          <w:i/>
+        </w:rPr>
+        <w:t>(</w:t>
+      </w:r>
+      <w:proofErr w:type="gramEnd"/>
+      <w:r>
+        <w:rPr>
+          <w:b/>
+          <w:i/>
+        </w:rPr>
+        <w:t>String name)</w:t>
+      </w:r>
+      <w:r>
+        <w:rPr>
+          <w:b/>
+          <w:i/>
+        </w:rPr>
+        <w:t xml:space="preserve"> – </w:t>
+      </w:r>
+      <w:r>
+        <w:t>find specified class in local repositories. The function requires a class path as a parameter.</w:t>
+      </w:r>
+    </w:p>
+    <w:p>
+      <w:pPr>
+        <w:spacing w:after="160" w:line="259" w:lineRule="auto"/>
+        <w:ind w:left="432" w:right="0" w:firstLine="0"/>
+      </w:pPr>
+      <w:r>
+        <w:t xml:space="preserve">First we check if the class path is invalid (if the path is null or starts with “java.”), if so the appropriate exception is thrown. If the path is valid we build absolute path to the compiled version of the java class. Next, we call </w:t>
+      </w:r>
+      <w:proofErr w:type="spellStart"/>
+      <w:proofErr w:type="gramStart"/>
+      <w:r>
+        <w:t>findResourceInternal</w:t>
+      </w:r>
+      <w:proofErr w:type="spellEnd"/>
+      <w:r>
+        <w:t>(</w:t>
+      </w:r>
+      <w:proofErr w:type="spellStart"/>
+      <w:proofErr w:type="gramEnd"/>
+      <w:r>
+        <w:t>String,Str</w:t>
+      </w:r>
+      <w:r>
+        <w:t>ing</w:t>
+      </w:r>
+      <w:proofErr w:type="spellEnd"/>
+      <w:r>
+        <w:t xml:space="preserve">) to find specified </w:t>
+      </w:r>
+      <w:proofErr w:type="spellStart"/>
+      <w:r>
+        <w:t>ResourceE</w:t>
+      </w:r>
+      <w:r>
+        <w:t>ntry</w:t>
+      </w:r>
+      <w:proofErr w:type="spellEnd"/>
+      <w:r>
+        <w:t xml:space="preserve"> object</w:t>
+      </w:r>
+      <w:r>
+        <w:t xml:space="preserve">. If the entry is not found the </w:t>
+      </w:r>
+      <w:proofErr w:type="spellStart"/>
+      <w:r>
+        <w:t>Cl</w:t>
+      </w:r>
+      <w:r>
+        <w:t>assNotFound</w:t>
+      </w:r>
+      <w:proofErr w:type="spellEnd"/>
+      <w:r>
+        <w:t xml:space="preserve"> exception is thrown, else </w:t>
+      </w:r>
+      <w:r>
+        <w:t>search for</w:t>
+      </w:r>
+      <w:r>
+        <w:t xml:space="preserve"> </w:t>
+      </w:r>
+      <w:proofErr w:type="spellStart"/>
+      <w:r>
+        <w:t>loadedClass</w:t>
+      </w:r>
+      <w:proofErr w:type="spellEnd"/>
+      <w:r>
+        <w:t xml:space="preserve"> </w:t>
+      </w:r>
+      <w:proofErr w:type="spellStart"/>
+      <w:r>
+        <w:t>concurently</w:t>
+      </w:r>
+      <w:proofErr w:type="spellEnd"/>
+      <w:r>
+        <w:t xml:space="preserve"> from the entry. If the extracted class is not null we return it as result of function execution, on contrary we check if binary content is not null, we go up to package</w:t>
+      </w:r>
+      <w:r>
+        <w:t xml:space="preserve"> where class is defined. First we extract package name, then if package is not defined we create it with given package name if manifest of entry is empty, otherwise we create it with additional attributes. </w:t>
+      </w:r>
+      <w:r>
+        <w:t xml:space="preserve"> </w:t>
+      </w:r>
+      <w:r>
+        <w:t xml:space="preserve">  </w:t>
+      </w:r>
+    </w:p>
+    <w:p>
+      <w:pPr>
+        <w:spacing w:after="160" w:line="259" w:lineRule="auto"/>
+        <w:ind w:left="432" w:right="0" w:firstLine="0"/>
+      </w:pPr>
+      <w:r>
+        <w:t xml:space="preserve">After </w:t>
+      </w:r>
+      <w:r>
+        <w:t xml:space="preserve">that provide seal check which means that if </w:t>
+      </w:r>
+      <w:proofErr w:type="spellStart"/>
+      <w:r>
+        <w:t>securityManger</w:t>
+      </w:r>
+      <w:proofErr w:type="spellEnd"/>
+      <w:r>
+        <w:t xml:space="preserve"> is used then all packages must be sealed.</w:t>
+      </w:r>
+      <w:r>
+        <w:tab/>
+        <w:t>If that is not a case we just return found entry.</w:t>
+      </w:r>
+      <w:r>
+        <w:br/>
+      </w:r>
+    </w:p>
+    <w:p>
+      <w:pPr>
+        <w:spacing w:after="160" w:line="259" w:lineRule="auto"/>
+        <w:ind w:left="432" w:right="0" w:firstLine="0"/>
+      </w:pPr>
+      <w:proofErr w:type="spellStart"/>
+      <w:proofErr w:type="gramStart"/>
+      <w:r>
+        <w:rPr>
+          <w:b/>
+          <w:i/>
+        </w:rPr>
+        <w:t>findResourceInternal</w:t>
+      </w:r>
+      <w:proofErr w:type="spellEnd"/>
+      <w:r>
+        <w:rPr>
+          <w:b/>
+          <w:i/>
+        </w:rPr>
+        <w:t>(</w:t>
+      </w:r>
+      <w:proofErr w:type="gramEnd"/>
+      <w:r>
+        <w:rPr>
+          <w:b/>
+          <w:i/>
+        </w:rPr>
+        <w:t xml:space="preserve">String name, String path) – </w:t>
+      </w:r>
+      <w:r>
+        <w:t xml:space="preserve">find specified resource in local repository. Function requires resource name and resource path as a </w:t>
+      </w:r>
+      <w:proofErr w:type="spellStart"/>
+      <w:r>
+        <w:t>paramether</w:t>
+      </w:r>
+      <w:proofErr w:type="spellEnd"/>
+      <w:r>
+        <w:t>.</w:t>
+      </w:r>
+    </w:p>
+    <w:p>
+      <w:pPr>
+        <w:spacing w:after="160" w:line="259" w:lineRule="auto"/>
+        <w:ind w:left="432" w:right="0" w:firstLine="0"/>
+      </w:pPr>
+      <w:r>
+        <w:t xml:space="preserve">First we check if particular component is </w:t>
+      </w:r>
+      <w:proofErr w:type="gramStart"/>
+      <w:r>
+        <w:t>starter(</w:t>
+      </w:r>
+      <w:proofErr w:type="gramEnd"/>
+      <w:r>
+        <w:t xml:space="preserve">if the “.class” file exist), appropriate exception is thrown. After that we check if the function parameters are valid. Next, we check if the resource entry exists in the concurrent hash map, if yes we return it as a result of the function, if not we check if the resource was searched before by checking </w:t>
+      </w:r>
+      <w:proofErr w:type="spellStart"/>
+      <w:r>
+        <w:t>notFoundResources</w:t>
+      </w:r>
+      <w:proofErr w:type="spellEnd"/>
+      <w:r>
+        <w:t xml:space="preserve"> hash map by his key value (resource name). If neither assumption is true we start searching for the resource in other </w:t>
+      </w:r>
+      <w:proofErr w:type="spellStart"/>
+      <w:r>
+        <w:t>repostiories</w:t>
+      </w:r>
+      <w:proofErr w:type="spellEnd"/>
+      <w:r>
+        <w:t xml:space="preserve"> (</w:t>
+      </w:r>
+      <w:proofErr w:type="spellStart"/>
+      <w:r>
+        <w:t>findResourceInternalFromRepositories</w:t>
+      </w:r>
+      <w:proofErr w:type="spellEnd"/>
+      <w:r>
+        <w:t>), if resource is not found in repositories, we search it in jar files concurrently</w:t>
+      </w:r>
+      <w:r>
+        <w:t xml:space="preserve"> </w:t>
+      </w:r>
+      <w:r>
+        <w:t>(</w:t>
+      </w:r>
+      <w:proofErr w:type="spellStart"/>
+      <w:r>
+        <w:t>find</w:t>
+      </w:r>
+      <w:r>
+        <w:t>ResourceInternalFrom</w:t>
+      </w:r>
+      <w:r>
+        <w:t>Jars</w:t>
+      </w:r>
+      <w:proofErr w:type="spellEnd"/>
+      <w:r>
+        <w:t xml:space="preserve">). If resource is still not found we put it in </w:t>
+      </w:r>
+      <w:proofErr w:type="spellStart"/>
+      <w:r>
+        <w:t>notFoundResources</w:t>
+      </w:r>
+      <w:proofErr w:type="spellEnd"/>
+      <w:r>
+        <w:t xml:space="preserve"> hash map</w:t>
+      </w:r>
+      <w:r>
+        <w:t xml:space="preserve"> and return null as result. Otherwise if the resource was found in repo or jar we first update </w:t>
+      </w:r>
+      <w:proofErr w:type="spellStart"/>
+      <w:r>
+        <w:t>resourceEntries</w:t>
+      </w:r>
+      <w:proofErr w:type="spellEnd"/>
+      <w:r>
+        <w:t xml:space="preserve"> hash map and then return resource as a hash map.</w:t>
       </w:r>
       <w:bookmarkStart w:id="2" w:name="_GoBack"/>
       <w:bookmarkEnd w:id="2"/>
       <w:r>
-        <w:br w:type="page"/>
+        <w:t xml:space="preserve"> </w:t>
       </w:r>
+    </w:p>
+    <w:p>
+      <w:pPr>
+        <w:spacing w:after="160" w:line="259" w:lineRule="auto"/>
+        <w:ind w:left="432" w:right="0" w:firstLine="0"/>
+      </w:pPr>
+    </w:p>
+    <w:p>
+      <w:pPr>
+        <w:spacing w:after="160" w:line="259" w:lineRule="auto"/>
+        <w:ind w:left="432" w:right="0" w:firstLine="0"/>
+      </w:pPr>
+    </w:p>
+    <w:p>
+      <w:pPr>
+        <w:spacing w:after="160" w:line="259" w:lineRule="auto"/>
+        <w:ind w:left="432" w:right="0" w:firstLine="0"/>
+      </w:pPr>
+    </w:p>
+    <w:p>
+      <w:pPr>
+        <w:spacing w:after="160" w:line="259" w:lineRule="auto"/>
+        <w:ind w:left="432" w:right="0" w:firstLine="0"/>
+      </w:pPr>
+    </w:p>
+    <w:p>
+      <w:pPr>
+        <w:spacing w:after="160" w:line="259" w:lineRule="auto"/>
+        <w:ind w:left="432" w:right="0" w:firstLine="0"/>
+        <w:rPr>
+          <w:b/>
+          <w:i/>
+        </w:rPr>
+      </w:pPr>
     </w:p>
     <w:p>
       <w:pPr>
@@ -8983,13 +9271,7 @@
               <w:cnfStyle w:val="000000000000" w:firstRow="0" w:lastRow="0" w:firstColumn="0" w:lastColumn="0" w:oddVBand="0" w:evenVBand="0" w:oddHBand="0" w:evenHBand="0" w:firstRowFirstColumn="0" w:firstRowLastColumn="0" w:lastRowFirstColumn="0" w:lastRowLastColumn="0"/>
             </w:pPr>
             <w:r>
-              <w:t>(</w:t>
-            </w:r>
-            <w:r>
-              <w:t>result2</w:t>
-            </w:r>
-            <w:r>
-              <w:t xml:space="preserve"> -&gt; </w:t>
+              <w:t xml:space="preserve">(result2 -&gt; </w:t>
             </w:r>
             <w:proofErr w:type="spellStart"/>
             <w:r>
@@ -9073,13 +9355,7 @@
               <w:cnfStyle w:val="000000100000" w:firstRow="0" w:lastRow="0" w:firstColumn="0" w:lastColumn="0" w:oddVBand="0" w:evenVBand="0" w:oddHBand="1" w:evenHBand="0" w:firstRowFirstColumn="0" w:firstRowLastColumn="0" w:lastRowFirstColumn="0" w:lastRowLastColumn="0"/>
             </w:pPr>
             <w:r>
-              <w:t>(</w:t>
-            </w:r>
-            <w:r>
-              <w:t>result</w:t>
-            </w:r>
-            <w:r>
-              <w:t xml:space="preserve"> -&gt; </w:t>
+              <w:t xml:space="preserve">(result -&gt; </w:t>
             </w:r>
             <w:proofErr w:type="spellStart"/>
             <w:r>
@@ -9622,14 +9898,7 @@
                 <w:b w:val="0"/>
                 <w:sz w:val="22"/>
               </w:rPr>
-              <w:t>Comments</w:t>
-            </w:r>
-            <w:r>
-              <w:rPr>
-                <w:b w:val="0"/>
-                <w:sz w:val="22"/>
-              </w:rPr>
-              <w:t xml:space="preserve"> </w:t>
+              <w:t xml:space="preserve">Comments </w:t>
             </w:r>
           </w:p>
         </w:tc>
@@ -10874,39 +11143,7 @@
               <w:cnfStyle w:val="000000000000" w:firstRow="0" w:lastRow="0" w:firstColumn="0" w:lastColumn="0" w:oddVBand="0" w:evenVBand="0" w:oddHBand="0" w:evenHBand="0" w:firstRowFirstColumn="0" w:firstRowLastColumn="0" w:lastRowFirstColumn="0" w:lastRowLastColumn="0"/>
             </w:pPr>
             <w:r>
-              <w:t xml:space="preserve">For loop depends on the length of repositories, and in the for block array variable files is accessed through counter </w:t>
-            </w:r>
-            <w:proofErr w:type="spellStart"/>
-            <w:r>
-              <w:t>i</w:t>
-            </w:r>
-            <w:proofErr w:type="spellEnd"/>
-            <w:r>
-              <w:t>. Variable files[</w:t>
-            </w:r>
-            <w:proofErr w:type="spellStart"/>
-            <w:r>
-              <w:t>i</w:t>
-            </w:r>
-            <w:proofErr w:type="spellEnd"/>
-            <w:r>
-              <w:t xml:space="preserve">], counter </w:t>
-            </w:r>
-            <w:proofErr w:type="spellStart"/>
-            <w:r>
-              <w:t>i</w:t>
-            </w:r>
-            <w:proofErr w:type="spellEnd"/>
-            <w:r>
-              <w:t xml:space="preserve"> is connected to variable repositories[</w:t>
-            </w:r>
-            <w:proofErr w:type="spellStart"/>
-            <w:r>
-              <w:t>i</w:t>
-            </w:r>
-            <w:proofErr w:type="spellEnd"/>
-            <w:r>
-              <w:t>], if the length of files is less than length of repositories files will go out of bound</w:t>
+              <w:t>For loop depends on the length of repositories, and in the for block array variable files is accessed through counter i. Variable files[i], counter i is connected to variable repositories[i], if the length of files is less than length of repositories files will go out of bound</w:t>
             </w:r>
           </w:p>
         </w:tc>
@@ -11313,7 +11550,7 @@
       <w:rPr>
         <w:noProof/>
       </w:rPr>
-      <w:t>3</w:t>
+      <w:t>15</w:t>
     </w:r>
     <w:r>
       <w:fldChar w:fldCharType="end"/>
@@ -18629,6 +18866,7 @@
   <w:style w:type="character" w:default="1" w:styleId="DefaultParagraphFont">
     <w:name w:val="Default Paragraph Font"/>
     <w:uiPriority w:val="1"/>
+    <w:semiHidden/>
     <w:unhideWhenUsed/>
   </w:style>
   <w:style w:type="table" w:default="1" w:styleId="TableNormal">
@@ -18706,6 +18944,7 @@
       <w:spacing w:after="0" w:line="240" w:lineRule="auto"/>
     </w:pPr>
     <w:tblPr>
+      <w:tblInd w:w="0" w:type="dxa"/>
       <w:tblBorders>
         <w:top w:val="single" w:sz="4" w:space="0" w:color="auto"/>
         <w:left w:val="single" w:sz="4" w:space="0" w:color="auto"/>
@@ -18714,6 +18953,12 @@
         <w:insideH w:val="single" w:sz="4" w:space="0" w:color="auto"/>
         <w:insideV w:val="single" w:sz="4" w:space="0" w:color="auto"/>
       </w:tblBorders>
+      <w:tblCellMar>
+        <w:top w:w="0" w:type="dxa"/>
+        <w:left w:w="108" w:type="dxa"/>
+        <w:bottom w:w="0" w:type="dxa"/>
+        <w:right w:w="108" w:type="dxa"/>
+      </w:tblCellMar>
     </w:tblPr>
   </w:style>
   <w:style w:type="paragraph" w:styleId="TOCHeading">
@@ -18983,12 +19228,19 @@
     <w:tblPr>
       <w:tblStyleRowBandSize w:val="1"/>
       <w:tblStyleColBandSize w:val="1"/>
+      <w:tblInd w:w="0" w:type="dxa"/>
       <w:tblBorders>
         <w:top w:val="single" w:sz="8" w:space="0" w:color="5B9BD5" w:themeColor="accent1"/>
         <w:left w:val="single" w:sz="8" w:space="0" w:color="5B9BD5" w:themeColor="accent1"/>
         <w:bottom w:val="single" w:sz="8" w:space="0" w:color="5B9BD5" w:themeColor="accent1"/>
         <w:right w:val="single" w:sz="8" w:space="0" w:color="5B9BD5" w:themeColor="accent1"/>
       </w:tblBorders>
+      <w:tblCellMar>
+        <w:top w:w="0" w:type="dxa"/>
+        <w:left w:w="108" w:type="dxa"/>
+        <w:bottom w:w="0" w:type="dxa"/>
+        <w:right w:w="108" w:type="dxa"/>
+      </w:tblCellMar>
     </w:tblPr>
     <w:tblStylePr w:type="firstRow">
       <w:pPr>
@@ -19071,10 +19323,17 @@
     <w:tblPr>
       <w:tblStyleRowBandSize w:val="1"/>
       <w:tblStyleColBandSize w:val="1"/>
+      <w:tblInd w:w="0" w:type="dxa"/>
       <w:tblBorders>
         <w:top w:val="single" w:sz="8" w:space="0" w:color="4472C4" w:themeColor="accent5"/>
         <w:bottom w:val="single" w:sz="8" w:space="0" w:color="4472C4" w:themeColor="accent5"/>
       </w:tblBorders>
+      <w:tblCellMar>
+        <w:top w:w="0" w:type="dxa"/>
+        <w:left w:w="108" w:type="dxa"/>
+        <w:bottom w:w="0" w:type="dxa"/>
+        <w:right w:w="108" w:type="dxa"/>
+      </w:tblCellMar>
     </w:tblPr>
     <w:tblStylePr w:type="firstRow">
       <w:pPr>
@@ -19164,6 +19423,7 @@
     <w:tblPr>
       <w:tblStyleRowBandSize w:val="1"/>
       <w:tblStyleColBandSize w:val="1"/>
+      <w:tblInd w:w="0" w:type="dxa"/>
       <w:tblBorders>
         <w:top w:val="single" w:sz="8" w:space="0" w:color="FFFFFF" w:themeColor="background1"/>
         <w:left w:val="single" w:sz="8" w:space="0" w:color="FFFFFF" w:themeColor="background1"/>
@@ -19172,6 +19432,12 @@
         <w:insideH w:val="single" w:sz="6" w:space="0" w:color="FFFFFF" w:themeColor="background1"/>
         <w:insideV w:val="single" w:sz="6" w:space="0" w:color="FFFFFF" w:themeColor="background1"/>
       </w:tblBorders>
+      <w:tblCellMar>
+        <w:top w:w="0" w:type="dxa"/>
+        <w:left w:w="108" w:type="dxa"/>
+        <w:bottom w:w="0" w:type="dxa"/>
+        <w:right w:w="108" w:type="dxa"/>
+      </w:tblCellMar>
     </w:tblPr>
     <w:tcPr>
       <w:shd w:val="clear" w:color="auto" w:fill="D6E6F4" w:themeFill="accent1" w:themeFillTint="3F"/>
@@ -19298,6 +19564,7 @@
     <w:tblPr>
       <w:tblStyleRowBandSize w:val="1"/>
       <w:tblStyleColBandSize w:val="1"/>
+      <w:tblInd w:w="0" w:type="dxa"/>
       <w:tblBorders>
         <w:top w:val="single" w:sz="8" w:space="0" w:color="7295D2" w:themeColor="accent5" w:themeTint="BF"/>
         <w:left w:val="single" w:sz="8" w:space="0" w:color="7295D2" w:themeColor="accent5" w:themeTint="BF"/>
@@ -19306,6 +19573,12 @@
         <w:insideH w:val="single" w:sz="8" w:space="0" w:color="7295D2" w:themeColor="accent5" w:themeTint="BF"/>
         <w:insideV w:val="single" w:sz="8" w:space="0" w:color="7295D2" w:themeColor="accent5" w:themeTint="BF"/>
       </w:tblBorders>
+      <w:tblCellMar>
+        <w:top w:w="0" w:type="dxa"/>
+        <w:left w:w="108" w:type="dxa"/>
+        <w:bottom w:w="0" w:type="dxa"/>
+        <w:right w:w="108" w:type="dxa"/>
+      </w:tblCellMar>
     </w:tblPr>
     <w:tcPr>
       <w:shd w:val="clear" w:color="auto" w:fill="D0DBF0" w:themeFill="accent5" w:themeFillTint="3F"/>
@@ -19367,10 +19640,17 @@
     <w:tblPr>
       <w:tblStyleRowBandSize w:val="1"/>
       <w:tblStyleColBandSize w:val="1"/>
+      <w:tblInd w:w="0" w:type="dxa"/>
       <w:tblBorders>
         <w:top w:val="single" w:sz="8" w:space="0" w:color="4472C4" w:themeColor="accent5"/>
         <w:bottom w:val="single" w:sz="8" w:space="0" w:color="4472C4" w:themeColor="accent5"/>
       </w:tblBorders>
+      <w:tblCellMar>
+        <w:top w:w="0" w:type="dxa"/>
+        <w:left w:w="108" w:type="dxa"/>
+        <w:bottom w:w="0" w:type="dxa"/>
+        <w:right w:w="108" w:type="dxa"/>
+      </w:tblCellMar>
     </w:tblPr>
     <w:tblStylePr w:type="firstRow">
       <w:rPr>
@@ -19453,6 +19733,7 @@
     <w:tblPr>
       <w:tblStyleRowBandSize w:val="1"/>
       <w:tblStyleColBandSize w:val="1"/>
+      <w:tblInd w:w="0" w:type="dxa"/>
       <w:tblBorders>
         <w:top w:val="single" w:sz="4" w:space="0" w:color="B4C6E7" w:themeColor="accent5" w:themeTint="66"/>
         <w:left w:val="single" w:sz="4" w:space="0" w:color="B4C6E7" w:themeColor="accent5" w:themeTint="66"/>
@@ -19461,6 +19742,12 @@
         <w:insideH w:val="single" w:sz="4" w:space="0" w:color="B4C6E7" w:themeColor="accent5" w:themeTint="66"/>
         <w:insideV w:val="single" w:sz="4" w:space="0" w:color="B4C6E7" w:themeColor="accent5" w:themeTint="66"/>
       </w:tblBorders>
+      <w:tblCellMar>
+        <w:top w:w="0" w:type="dxa"/>
+        <w:left w:w="108" w:type="dxa"/>
+        <w:bottom w:w="0" w:type="dxa"/>
+        <w:right w:w="108" w:type="dxa"/>
+      </w:tblCellMar>
     </w:tblPr>
     <w:tblStylePr w:type="firstRow">
       <w:rPr>
@@ -19510,6 +19797,7 @@
     <w:tblPr>
       <w:tblStyleRowBandSize w:val="1"/>
       <w:tblStyleColBandSize w:val="1"/>
+      <w:tblInd w:w="0" w:type="dxa"/>
       <w:tblBorders>
         <w:top w:val="single" w:sz="4" w:space="0" w:color="FFFFFF" w:themeColor="background1"/>
         <w:left w:val="single" w:sz="4" w:space="0" w:color="FFFFFF" w:themeColor="background1"/>
@@ -19518,6 +19806,12 @@
         <w:insideH w:val="single" w:sz="4" w:space="0" w:color="FFFFFF" w:themeColor="background1"/>
         <w:insideV w:val="single" w:sz="4" w:space="0" w:color="FFFFFF" w:themeColor="background1"/>
       </w:tblBorders>
+      <w:tblCellMar>
+        <w:top w:w="0" w:type="dxa"/>
+        <w:left w:w="108" w:type="dxa"/>
+        <w:bottom w:w="0" w:type="dxa"/>
+        <w:right w:w="108" w:type="dxa"/>
+      </w:tblCellMar>
     </w:tblPr>
     <w:tcPr>
       <w:shd w:val="clear" w:color="auto" w:fill="DEEAF6" w:themeFill="accent1" w:themeFillTint="33"/>
@@ -19616,6 +19910,7 @@
     <w:tblPr>
       <w:tblStyleRowBandSize w:val="1"/>
       <w:tblStyleColBandSize w:val="1"/>
+      <w:tblInd w:w="0" w:type="dxa"/>
       <w:tblBorders>
         <w:top w:val="single" w:sz="4" w:space="0" w:color="8EAADB" w:themeColor="accent5" w:themeTint="99"/>
         <w:left w:val="single" w:sz="4" w:space="0" w:color="8EAADB" w:themeColor="accent5" w:themeTint="99"/>
@@ -19624,6 +19919,12 @@
         <w:insideH w:val="single" w:sz="4" w:space="0" w:color="8EAADB" w:themeColor="accent5" w:themeTint="99"/>
         <w:insideV w:val="single" w:sz="4" w:space="0" w:color="8EAADB" w:themeColor="accent5" w:themeTint="99"/>
       </w:tblBorders>
+      <w:tblCellMar>
+        <w:top w:w="0" w:type="dxa"/>
+        <w:left w:w="108" w:type="dxa"/>
+        <w:bottom w:w="0" w:type="dxa"/>
+        <w:right w:w="108" w:type="dxa"/>
+      </w:tblCellMar>
     </w:tblPr>
     <w:tblStylePr w:type="firstRow">
       <w:rPr>
@@ -19819,7 +20120,7 @@
     <w:charset w:val="00"/>
     <w:family w:val="roman"/>
     <w:pitch w:val="variable"/>
-    <w:sig w:usb0="E0002AFF" w:usb1="C0007841" w:usb2="00000009" w:usb3="00000000" w:csb0="000001FF" w:csb1="00000000"/>
+    <w:sig w:usb0="E0002EFF" w:usb1="C0007843" w:usb2="00000009" w:usb3="00000000" w:csb0="000001FF" w:csb1="00000000"/>
   </w:font>
   <w:font w:name="Wingdings">
     <w:panose1 w:val="05000000000000000000"/>
@@ -19833,7 +20134,7 @@
     <w:charset w:val="00"/>
     <w:family w:val="modern"/>
     <w:pitch w:val="fixed"/>
-    <w:sig w:usb0="E0002AFF" w:usb1="C0007843" w:usb2="00000009" w:usb3="00000000" w:csb0="000001FF" w:csb1="00000000"/>
+    <w:sig w:usb0="E0002EFF" w:usb1="C0007843" w:usb2="00000009" w:usb3="00000000" w:csb0="000001FF" w:csb1="00000000"/>
   </w:font>
   <w:font w:name="Cambria">
     <w:panose1 w:val="02040503050406030204"/>
@@ -19882,6 +20183,7 @@
     <w:rsidRoot w:val="00F33B66"/>
     <w:rsid w:val="00146D04"/>
     <w:rsid w:val="00306C89"/>
+    <w:rsid w:val="003554F0"/>
     <w:rsid w:val="004C602C"/>
     <w:rsid w:val="00640F5D"/>
     <w:rsid w:val="00831DFF"/>
@@ -20651,7 +20953,7 @@
 </file>
 
 <file path=customXml/itemProps2.xml><?xml version="1.0" encoding="utf-8"?>
-<ds:datastoreItem xmlns:ds="http://schemas.openxmlformats.org/officeDocument/2006/customXml" ds:itemID="{8C593F4A-2F5D-44DF-AC4B-3D79666C132C}">
+<ds:datastoreItem xmlns:ds="http://schemas.openxmlformats.org/officeDocument/2006/customXml" ds:itemID="{356B0E8C-FBA9-476B-BFF2-DC03865EAF37}">
   <ds:schemaRefs>
     <ds:schemaRef ds:uri="http://schemas.openxmlformats.org/officeDocument/2006/bibliography"/>
   </ds:schemaRefs>

</xml_diff>